<commit_message>
feat: Worked on the Notifications
</commit_message>
<xml_diff>
--- a/App Requirements/Notification_api.docx
+++ b/App Requirements/Notification_api.docx
@@ -19,8 +19,8 @@
     </w:p>
     <w:p>
       <w:r>
-        <w:pict>
-          <v:rect id="_x0000_i1043" style="width:0;height:1.5pt" o:hralign="center" o:hrstd="t" o:hr="t" fillcolor="#a0a0a0" stroked="f"/>
+        <w:pict w14:anchorId="5B29A09F">
+          <v:rect id="_x0000_i1025" style="width:0;height:1.5pt" o:hralign="center" o:hrstd="t" o:hr="t" fillcolor="#a0a0a0" stroked="f"/>
         </w:pict>
       </w:r>
     </w:p>
@@ -236,8 +236,8 @@
     </w:p>
     <w:p>
       <w:r>
-        <w:pict>
-          <v:rect id="_x0000_i1044" style="width:0;height:1.5pt" o:hralign="center" o:hrstd="t" o:hr="t" fillcolor="#a0a0a0" stroked="f"/>
+        <w:pict w14:anchorId="6703DE9B">
+          <v:rect id="_x0000_i1026" style="width:0;height:1.5pt" o:hralign="center" o:hrstd="t" o:hr="t" fillcolor="#a0a0a0" stroked="f"/>
         </w:pict>
       </w:r>
     </w:p>
@@ -520,8 +520,8 @@
     </w:p>
     <w:p>
       <w:r>
-        <w:pict>
-          <v:rect id="_x0000_i1045" style="width:0;height:1.5pt" o:hralign="center" o:hrstd="t" o:hr="t" fillcolor="#a0a0a0" stroked="f"/>
+        <w:pict w14:anchorId="1A7FE143">
+          <v:rect id="_x0000_i1027" style="width:0;height:1.5pt" o:hralign="center" o:hrstd="t" o:hr="t" fillcolor="#a0a0a0" stroked="f"/>
         </w:pict>
       </w:r>
     </w:p>
@@ -556,8 +556,8 @@
     </w:p>
     <w:p>
       <w:r>
-        <w:pict>
-          <v:rect id="_x0000_i1073" style="width:0;height:1.5pt" o:hralign="center" o:hrstd="t" o:hr="t" fillcolor="#a0a0a0" stroked="f"/>
+        <w:pict w14:anchorId="36F191F8">
+          <v:rect id="_x0000_i1028" style="width:0;height:1.5pt" o:hralign="center" o:hrstd="t" o:hr="t" fillcolor="#a0a0a0" stroked="f"/>
         </w:pict>
       </w:r>
     </w:p>
@@ -759,8 +759,8 @@
     </w:p>
     <w:p>
       <w:r>
-        <w:pict>
-          <v:rect id="_x0000_i1074" style="width:0;height:1.5pt" o:hralign="center" o:hrstd="t" o:hr="t" fillcolor="#a0a0a0" stroked="f"/>
+        <w:pict w14:anchorId="6C79ADA2">
+          <v:rect id="_x0000_i1029" style="width:0;height:1.5pt" o:hralign="center" o:hrstd="t" o:hr="t" fillcolor="#a0a0a0" stroked="f"/>
         </w:pict>
       </w:r>
     </w:p>
@@ -953,8 +953,8 @@
     </w:p>
     <w:p>
       <w:r>
-        <w:pict>
-          <v:rect id="_x0000_i1075" style="width:0;height:1.5pt" o:hralign="center" o:hrstd="t" o:hr="t" fillcolor="#a0a0a0" stroked="f"/>
+        <w:pict w14:anchorId="13071831">
+          <v:rect id="_x0000_i1030" style="width:0;height:1.5pt" o:hralign="center" o:hrstd="t" o:hr="t" fillcolor="#a0a0a0" stroked="f"/>
         </w:pict>
       </w:r>
     </w:p>
@@ -1032,8 +1032,8 @@
     </w:p>
     <w:p>
       <w:r>
-        <w:pict>
-          <v:rect id="_x0000_i1076" style="width:0;height:1.5pt" o:hralign="center" o:hrstd="t" o:hr="t" fillcolor="#a0a0a0" stroked="f"/>
+        <w:pict w14:anchorId="1237B87D">
+          <v:rect id="_x0000_i1031" style="width:0;height:1.5pt" o:hralign="center" o:hrstd="t" o:hr="t" fillcolor="#a0a0a0" stroked="f"/>
         </w:pict>
       </w:r>
     </w:p>
@@ -1067,8 +1067,8 @@
     </w:p>
     <w:p>
       <w:r>
-        <w:pict>
-          <v:rect id="_x0000_i1105" style="width:0;height:1.5pt" o:hralign="center" o:hrstd="t" o:hr="t" fillcolor="#a0a0a0" stroked="f"/>
+        <w:pict w14:anchorId="7EAD5F16">
+          <v:rect id="_x0000_i1032" style="width:0;height:1.5pt" o:hralign="center" o:hrstd="t" o:hr="t" fillcolor="#a0a0a0" stroked="f"/>
         </w:pict>
       </w:r>
     </w:p>
@@ -1122,8 +1122,8 @@
     </w:p>
     <w:p>
       <w:r>
-        <w:pict>
-          <v:rect id="_x0000_i1106" style="width:0;height:1.5pt" o:hralign="center" o:hrstd="t" o:hr="t" fillcolor="#a0a0a0" stroked="f"/>
+        <w:pict w14:anchorId="5C25BA5D">
+          <v:rect id="_x0000_i1033" style="width:0;height:1.5pt" o:hralign="center" o:hrstd="t" o:hr="t" fillcolor="#a0a0a0" stroked="f"/>
         </w:pict>
       </w:r>
     </w:p>
@@ -1236,8 +1236,8 @@
     </w:p>
     <w:p>
       <w:r>
-        <w:pict>
-          <v:rect id="_x0000_i1107" style="width:0;height:1.5pt" o:hralign="center" o:hrstd="t" o:hr="t" fillcolor="#a0a0a0" stroked="f"/>
+        <w:pict w14:anchorId="2E6B66DD">
+          <v:rect id="_x0000_i1034" style="width:0;height:1.5pt" o:hralign="center" o:hrstd="t" o:hr="t" fillcolor="#a0a0a0" stroked="f"/>
         </w:pict>
       </w:r>
     </w:p>
@@ -1392,8 +1392,8 @@
     </w:p>
     <w:p>
       <w:r>
-        <w:pict>
-          <v:rect id="_x0000_i1108" style="width:0;height:1.5pt" o:hralign="center" o:hrstd="t" o:hr="t" fillcolor="#a0a0a0" stroked="f"/>
+        <w:pict w14:anchorId="69560765">
+          <v:rect id="_x0000_i1035" style="width:0;height:1.5pt" o:hralign="center" o:hrstd="t" o:hr="t" fillcolor="#a0a0a0" stroked="f"/>
         </w:pict>
       </w:r>
     </w:p>
@@ -1429,8 +1429,8 @@
     </w:p>
     <w:p>
       <w:r>
-        <w:pict>
-          <v:rect id="_x0000_i1137" style="width:0;height:1.5pt" o:hralign="center" o:hrstd="t" o:hr="t" fillcolor="#a0a0a0" stroked="f"/>
+        <w:pict w14:anchorId="2466A91A">
+          <v:rect id="_x0000_i1036" style="width:0;height:1.5pt" o:hralign="center" o:hrstd="t" o:hr="t" fillcolor="#a0a0a0" stroked="f"/>
         </w:pict>
       </w:r>
     </w:p>
@@ -1466,7 +1466,13 @@
         <w:t>URL:</w:t>
       </w:r>
       <w:r>
-        <w:t xml:space="preserve"> GET /notifications/teacher-and-everyone/</w:t>
+        <w:t xml:space="preserve"> GET /notifications/teacher-and-</w:t>
+      </w:r>
+      <w:r>
+        <w:t>everyone</w:t>
+      </w:r>
+      <w:r>
+        <w:t>/</w:t>
       </w:r>
       <w:r>
         <w:br/>
@@ -1484,8 +1490,8 @@
     </w:p>
     <w:p>
       <w:r>
-        <w:pict>
-          <v:rect id="_x0000_i1138" style="width:0;height:1.5pt" o:hralign="center" o:hrstd="t" o:hr="t" fillcolor="#a0a0a0" stroked="f"/>
+        <w:pict w14:anchorId="11720425">
+          <v:rect id="_x0000_i1037" style="width:0;height:1.5pt" o:hralign="center" o:hrstd="t" o:hr="t" fillcolor="#a0a0a0" stroked="f"/>
         </w:pict>
       </w:r>
     </w:p>
@@ -1545,7 +1551,16 @@
         <w:t>Function:</w:t>
       </w:r>
       <w:r>
-        <w:t xml:space="preserve"> Returns all notifications for the authenticated user's school where the recipient_group is either "Teacher" or "Everyone".</w:t>
+        <w:t xml:space="preserve"> Returns all notifications for the authenticated user's school where the recipient_group is "Teacher"</w:t>
+      </w:r>
+      <w:r>
+        <w:t xml:space="preserve"> or “Everyone</w:t>
+      </w:r>
+      <w:r>
+        <w:t>”</w:t>
+      </w:r>
+      <w:r>
+        <w:t>.</w:t>
       </w:r>
     </w:p>
     <w:p>
@@ -1603,8 +1618,8 @@
     </w:p>
     <w:p>
       <w:r>
-        <w:pict>
-          <v:rect id="_x0000_i1139" style="width:0;height:1.5pt" o:hralign="center" o:hrstd="t" o:hr="t" fillcolor="#a0a0a0" stroked="f"/>
+        <w:pict w14:anchorId="5E15ADAC">
+          <v:rect id="_x0000_i1038" style="width:0;height:1.5pt" o:hralign="center" o:hrstd="t" o:hr="t" fillcolor="#a0a0a0" stroked="f"/>
         </w:pict>
       </w:r>
     </w:p>
@@ -1754,8 +1769,8 @@
     </w:p>
     <w:p>
       <w:r>
-        <w:pict>
-          <v:rect id="_x0000_i1140" style="width:0;height:1.5pt" o:hralign="center" o:hrstd="t" o:hr="t" fillcolor="#a0a0a0" stroked="f"/>
+        <w:pict w14:anchorId="00B47C1A">
+          <v:rect id="_x0000_i1039" style="width:0;height:1.5pt" o:hralign="center" o:hrstd="t" o:hr="t" fillcolor="#a0a0a0" stroked="f"/>
         </w:pict>
       </w:r>
     </w:p>
@@ -1789,8 +1804,8 @@
     </w:p>
     <w:p>
       <w:r>
-        <w:pict>
-          <v:rect id="_x0000_i1169" style="width:0;height:1.5pt" o:hralign="center" o:hrstd="t" o:hr="t" fillcolor="#a0a0a0" stroked="f"/>
+        <w:pict w14:anchorId="2709920A">
+          <v:rect id="_x0000_i1040" style="width:0;height:1.5pt" o:hralign="center" o:hrstd="t" o:hr="t" fillcolor="#a0a0a0" stroked="f"/>
         </w:pict>
       </w:r>
     </w:p>
@@ -1844,8 +1859,8 @@
     </w:p>
     <w:p>
       <w:r>
-        <w:pict>
-          <v:rect id="_x0000_i1170" style="width:0;height:1.5pt" o:hralign="center" o:hrstd="t" o:hr="t" fillcolor="#a0a0a0" stroked="f"/>
+        <w:pict w14:anchorId="35346400">
+          <v:rect id="_x0000_i1041" style="width:0;height:1.5pt" o:hralign="center" o:hrstd="t" o:hr="t" fillcolor="#a0a0a0" stroked="f"/>
         </w:pict>
       </w:r>
     </w:p>
@@ -1890,6 +1905,9 @@
       <w:r>
         <w:t xml:space="preserve"> IsschoolAdmin, ISstudent</w:t>
       </w:r>
+      <w:r>
+        <w:t>, IsTeacher</w:t>
+      </w:r>
     </w:p>
     <w:p>
       <w:pPr>
@@ -1965,8 +1983,8 @@
     </w:p>
     <w:p>
       <w:r>
-        <w:pict>
-          <v:rect id="_x0000_i1171" style="width:0;height:1.5pt" o:hralign="center" o:hrstd="t" o:hr="t" fillcolor="#a0a0a0" stroked="f"/>
+        <w:pict w14:anchorId="35ED153A">
+          <v:rect id="_x0000_i1042" style="width:0;height:1.5pt" o:hralign="center" o:hrstd="t" o:hr="t" fillcolor="#a0a0a0" stroked="f"/>
         </w:pict>
       </w:r>
     </w:p>
@@ -2116,8 +2134,8 @@
     </w:p>
     <w:p>
       <w:r>
-        <w:pict>
-          <v:rect id="_x0000_i1172" style="width:0;height:1.5pt" o:hralign="center" o:hrstd="t" o:hr="t" fillcolor="#a0a0a0" stroked="f"/>
+        <w:pict w14:anchorId="63541D42">
+          <v:rect id="_x0000_i1043" style="width:0;height:1.5pt" o:hralign="center" o:hrstd="t" o:hr="t" fillcolor="#a0a0a0" stroked="f"/>
         </w:pict>
       </w:r>
     </w:p>

</xml_diff>